<commit_message>
adding pdb schema autopopulater for README.md
</commit_message>
<xml_diff>
--- a/template.docx
+++ b/template.docx
@@ -23,7 +23,27 @@
           <w:sz w:val="28"/>
           <w:szCs w:val="36"/>
         </w:rPr>
-        <w:t>{full_name}</w:t>
+        <w:t>{</w:t>
+      </w:r>
+      <w:proofErr w:type="spellStart"/>
+      <w:r>
+        <w:rPr>
+          <w:rFonts w:asciiTheme="minorHAnsi" w:hAnsiTheme="minorHAnsi" w:cstheme="minorHAnsi"/>
+          <w:b/>
+          <w:sz w:val="28"/>
+          <w:szCs w:val="36"/>
+        </w:rPr>
+        <w:t>full_name</w:t>
+      </w:r>
+      <w:proofErr w:type="spellEnd"/>
+      <w:r>
+        <w:rPr>
+          <w:rFonts w:asciiTheme="minorHAnsi" w:hAnsiTheme="minorHAnsi" w:cstheme="minorHAnsi"/>
+          <w:b/>
+          <w:sz w:val="28"/>
+          <w:szCs w:val="36"/>
+        </w:rPr>
+        <w:t>}</w:t>
       </w:r>
     </w:p>
     <w:p>
@@ -56,7 +76,27 @@
           <w:sz w:val="20"/>
           <w:szCs w:val="20"/>
         </w:rPr>
-        <w:t>| {linkedin}</w:t>
+        <w:t>| {</w:t>
+      </w:r>
+      <w:proofErr w:type="spellStart"/>
+      <w:r>
+        <w:rPr>
+          <w:rFonts w:asciiTheme="minorHAnsi" w:hAnsiTheme="minorHAnsi" w:cstheme="minorHAnsi"/>
+          <w:bCs/>
+          <w:sz w:val="20"/>
+          <w:szCs w:val="20"/>
+        </w:rPr>
+        <w:t>linkedin</w:t>
+      </w:r>
+      <w:proofErr w:type="spellEnd"/>
+      <w:r>
+        <w:rPr>
+          <w:rFonts w:asciiTheme="minorHAnsi" w:hAnsiTheme="minorHAnsi" w:cstheme="minorHAnsi"/>
+          <w:bCs/>
+          <w:sz w:val="20"/>
+          <w:szCs w:val="20"/>
+        </w:rPr>
+        <w:t>}</w:t>
       </w:r>
     </w:p>
     <w:p>
@@ -267,7 +307,11 @@
       <w:pPr>
         <w:pStyle w:val="DateandLocation"/>
         <w:tabs>
-          <w:tab w:val="right" w:pos="9000"/>
+          <w:tab w:val="clear" w:pos="3600"/>
+          <w:tab w:val="clear" w:pos="8640"/>
+          <w:tab w:val="left" w:pos="630"/>
+          <w:tab w:val="left" w:pos="990"/>
+          <w:tab w:val="right" w:pos="10440"/>
         </w:tabs>
         <w:spacing w:before="0" w:after="0"/>
         <w:ind w:left="360" w:right="360"/>
@@ -285,7 +329,7 @@
           <w:sz w:val="20"/>
           <w:szCs w:val="24"/>
         </w:rPr>
-        <w:t>TO BE ADDED LATER</w:t>
+        <w:t>{employment}</w:t>
       </w:r>
     </w:p>
     <w:p>

</xml_diff>

<commit_message>
addes professional development and respective topics covered to database plus respective add/get functions
</commit_message>
<xml_diff>
--- a/template.docx
+++ b/template.docx
@@ -2,50 +2,6 @@
 <file path=word/document.xml><?xml version="1.0" encoding="utf-8"?>
 <w:document xmlns:wpc="http://schemas.microsoft.com/office/word/2010/wordprocessingCanvas" xmlns:cx="http://schemas.microsoft.com/office/drawing/2014/chartex" xmlns:cx1="http://schemas.microsoft.com/office/drawing/2015/9/8/chartex" xmlns:cx2="http://schemas.microsoft.com/office/drawing/2015/10/21/chartex" xmlns:cx3="http://schemas.microsoft.com/office/drawing/2016/5/9/chartex" xmlns:cx4="http://schemas.microsoft.com/office/drawing/2016/5/10/chartex" xmlns:cx5="http://schemas.microsoft.com/office/drawing/2016/5/11/chartex" xmlns:cx6="http://schemas.microsoft.com/office/drawing/2016/5/12/chartex" xmlns:cx7="http://schemas.microsoft.com/office/drawing/2016/5/13/chartex" xmlns:cx8="http://schemas.microsoft.com/office/drawing/2016/5/14/chartex" xmlns:mc="http://schemas.openxmlformats.org/markup-compatibility/2006" xmlns:aink="http://schemas.microsoft.com/office/drawing/2016/ink" xmlns:am3d="http://schemas.microsoft.com/office/drawing/2017/model3d" xmlns:o="urn:schemas-microsoft-com:office:office" xmlns:oel="http://schemas.microsoft.com/office/2019/extlst" xmlns:r="http://schemas.openxmlformats.org/officeDocument/2006/relationships" xmlns:m="http://schemas.openxmlformats.org/officeDocument/2006/math" xmlns:v="urn:schemas-microsoft-com:vml" xmlns:wp14="http://schemas.microsoft.com/office/word/2010/wordprocessingDrawing" xmlns:wp="http://schemas.openxmlformats.org/drawingml/2006/wordprocessingDrawing" xmlns:w10="urn:schemas-microsoft-com:office:word" xmlns:w="http://schemas.openxmlformats.org/wordprocessingml/2006/main" xmlns:w14="http://schemas.microsoft.com/office/word/2010/wordml" xmlns:w15="http://schemas.microsoft.com/office/word/2012/wordml" xmlns:w16cex="http://schemas.microsoft.com/office/word/2018/wordml/cex" xmlns:w16cid="http://schemas.microsoft.com/office/word/2016/wordml/cid" xmlns:w16="http://schemas.microsoft.com/office/word/2018/wordml" xmlns:w16du="http://schemas.microsoft.com/office/word/2023/wordml/word16du" xmlns:w16sdtdh="http://schemas.microsoft.com/office/word/2020/wordml/sdtdatahash" xmlns:w16sdtfl="http://schemas.microsoft.com/office/word/2024/wordml/sdtformatlock" xmlns:w16se="http://schemas.microsoft.com/office/word/2015/wordml/symex" xmlns:wpg="http://schemas.microsoft.com/office/word/2010/wordprocessingGroup" xmlns:wpi="http://schemas.microsoft.com/office/word/2010/wordprocessingInk" xmlns:wne="http://schemas.microsoft.com/office/word/2006/wordml" xmlns:wps="http://schemas.microsoft.com/office/word/2010/wordprocessingShape" mc:Ignorable="w14 w15 w16se w16cid w16 w16cex w16sdtdh w16sdtfl w16du wp14">
   <w:body>
-    <w:p>
-      <w:pPr>
-        <w:pStyle w:val="SectionTitle"/>
-        <w:tabs>
-          <w:tab w:val="right" w:pos="10800"/>
-        </w:tabs>
-        <w:spacing w:before="0" w:after="0"/>
-        <w:rPr>
-          <w:rFonts w:asciiTheme="minorHAnsi" w:hAnsiTheme="minorHAnsi" w:cstheme="minorHAnsi"/>
-          <w:b/>
-          <w:sz w:val="28"/>
-          <w:szCs w:val="36"/>
-        </w:rPr>
-      </w:pPr>
-      <w:r>
-        <w:rPr>
-          <w:rFonts w:asciiTheme="minorHAnsi" w:hAnsiTheme="minorHAnsi" w:cstheme="minorHAnsi"/>
-          <w:b/>
-          <w:sz w:val="28"/>
-          <w:szCs w:val="36"/>
-        </w:rPr>
-        <w:t>{</w:t>
-      </w:r>
-      <w:proofErr w:type="spellStart"/>
-      <w:r>
-        <w:rPr>
-          <w:rFonts w:asciiTheme="minorHAnsi" w:hAnsiTheme="minorHAnsi" w:cstheme="minorHAnsi"/>
-          <w:b/>
-          <w:sz w:val="28"/>
-          <w:szCs w:val="36"/>
-        </w:rPr>
-        <w:t>full_name</w:t>
-      </w:r>
-      <w:proofErr w:type="spellEnd"/>
-      <w:r>
-        <w:rPr>
-          <w:rFonts w:asciiTheme="minorHAnsi" w:hAnsiTheme="minorHAnsi" w:cstheme="minorHAnsi"/>
-          <w:b/>
-          <w:sz w:val="28"/>
-          <w:szCs w:val="36"/>
-        </w:rPr>
-        <w:t>}</w:t>
-      </w:r>
-    </w:p>
     <w:p>
       <w:pPr>
         <w:pStyle w:val="SectionTitle"/>
@@ -58,92 +14,34 @@
         <w:rPr>
           <w:rFonts w:asciiTheme="minorHAnsi" w:hAnsiTheme="minorHAnsi" w:cstheme="minorHAnsi"/>
           <w:bCs/>
-          <w:sz w:val="20"/>
-          <w:szCs w:val="20"/>
+          <w:sz w:val="28"/>
+          <w:szCs w:val="36"/>
         </w:rPr>
       </w:pPr>
       <w:r>
         <w:rPr>
           <w:rFonts w:asciiTheme="minorHAnsi" w:hAnsiTheme="minorHAnsi" w:cstheme="minorHAnsi"/>
           <w:bCs/>
-          <w:sz w:val="20"/>
-          <w:szCs w:val="20"/>
-        </w:rPr>
-        <w:t>{email}</w:t>
+          <w:sz w:val="28"/>
+          <w:szCs w:val="36"/>
+        </w:rPr>
+        <w:t>{</w:t>
       </w:r>
       <w:r>
         <w:rPr>
           <w:rFonts w:asciiTheme="minorHAnsi" w:hAnsiTheme="minorHAnsi" w:cstheme="minorHAnsi"/>
           <w:bCs/>
-          <w:sz w:val="20"/>
-          <w:szCs w:val="20"/>
-        </w:rPr>
-        <w:tab/>
+          <w:sz w:val="28"/>
+          <w:szCs w:val="36"/>
+        </w:rPr>
+        <w:t>personal_info</w:t>
       </w:r>
       <w:r>
         <w:rPr>
           <w:rFonts w:asciiTheme="minorHAnsi" w:hAnsiTheme="minorHAnsi" w:cstheme="minorHAnsi"/>
           <w:bCs/>
-          <w:sz w:val="20"/>
-          <w:szCs w:val="20"/>
-        </w:rPr>
-        <w:t>{</w:t>
-      </w:r>
-      <w:proofErr w:type="spellStart"/>
-      <w:r>
-        <w:rPr>
-          <w:rFonts w:asciiTheme="minorHAnsi" w:hAnsiTheme="minorHAnsi" w:cstheme="minorHAnsi"/>
-          <w:bCs/>
-          <w:sz w:val="20"/>
-          <w:szCs w:val="20"/>
-        </w:rPr>
-        <w:t>linkedin</w:t>
-      </w:r>
-      <w:proofErr w:type="spellEnd"/>
-      <w:r>
-        <w:rPr>
-          <w:rFonts w:asciiTheme="minorHAnsi" w:hAnsiTheme="minorHAnsi" w:cstheme="minorHAnsi"/>
-          <w:bCs/>
-          <w:sz w:val="20"/>
-          <w:szCs w:val="20"/>
-        </w:rPr>
-        <w:t>}</w:t>
-      </w:r>
-      <w:r>
-        <w:rPr>
-          <w:rFonts w:asciiTheme="minorHAnsi" w:hAnsiTheme="minorHAnsi" w:cstheme="minorHAnsi"/>
-          <w:bCs/>
-          <w:sz w:val="20"/>
-          <w:szCs w:val="20"/>
-        </w:rPr>
-        <w:tab/>
-      </w:r>
-      <w:r>
-        <w:rPr>
-          <w:rFonts w:asciiTheme="minorHAnsi" w:hAnsiTheme="minorHAnsi" w:cstheme="minorHAnsi"/>
-          <w:bCs/>
-          <w:sz w:val="20"/>
-          <w:szCs w:val="20"/>
-        </w:rPr>
-        <w:t>{</w:t>
-      </w:r>
-      <w:proofErr w:type="spellStart"/>
-      <w:r>
-        <w:rPr>
-          <w:rFonts w:asciiTheme="minorHAnsi" w:hAnsiTheme="minorHAnsi" w:cstheme="minorHAnsi"/>
-          <w:bCs/>
-          <w:sz w:val="20"/>
-          <w:szCs w:val="20"/>
-        </w:rPr>
-        <w:t>github</w:t>
-      </w:r>
-      <w:proofErr w:type="spellEnd"/>
-      <w:r>
-        <w:rPr>
-          <w:rFonts w:asciiTheme="minorHAnsi" w:hAnsiTheme="minorHAnsi" w:cstheme="minorHAnsi"/>
-          <w:bCs/>
-          <w:sz w:val="20"/>
-          <w:szCs w:val="20"/>
+          <w:sz w:val="28"/>
+          <w:szCs w:val="36"/>
         </w:rPr>
         <w:t>}</w:t>
       </w:r>
@@ -172,16 +70,7 @@
           <w:sz w:val="24"/>
           <w:szCs w:val="32"/>
         </w:rPr>
-        <w:t xml:space="preserve">Profile Statement </w:t>
-      </w:r>
-      <w:r>
-        <w:rPr>
-          <w:rFonts w:asciiTheme="minorHAnsi" w:hAnsiTheme="minorHAnsi" w:cstheme="minorHAnsi"/>
-          <w:b/>
-          <w:sz w:val="24"/>
-          <w:szCs w:val="32"/>
-        </w:rPr>
-        <w:tab/>
+        <w:t>Profile Statement</w:t>
       </w:r>
     </w:p>
     <w:p>
@@ -288,68 +177,7 @@
           <w:sz w:val="24"/>
           <w:szCs w:val="32"/>
         </w:rPr>
-        <w:t>Technical Skills</w:t>
-      </w:r>
-    </w:p>
-    <w:p>
-      <w:pPr>
-        <w:pStyle w:val="DateandLocation"/>
-        <w:tabs>
-          <w:tab w:val="right" w:pos="9000"/>
-        </w:tabs>
-        <w:spacing w:before="0" w:after="0"/>
-        <w:ind w:left="360" w:right="360"/>
-        <w:rPr>
-          <w:rFonts w:cstheme="minorHAnsi"/>
-          <w:bCs/>
-          <w:sz w:val="20"/>
-          <w:szCs w:val="24"/>
-        </w:rPr>
-      </w:pPr>
-      <w:r>
-        <w:rPr>
-          <w:rFonts w:cstheme="minorHAnsi"/>
-          <w:bCs/>
-          <w:sz w:val="20"/>
-          <w:szCs w:val="24"/>
-        </w:rPr>
-        <w:t>TO BE ADDED LATER</w:t>
-      </w:r>
-    </w:p>
-    <w:p>
-      <w:pPr>
-        <w:pStyle w:val="SectionTitle"/>
-        <w:tabs>
-          <w:tab w:val="left" w:pos="720"/>
-          <w:tab w:val="left" w:pos="1440"/>
-          <w:tab w:val="left" w:pos="2160"/>
-          <w:tab w:val="right" w:pos="10800"/>
-        </w:tabs>
-        <w:spacing w:before="0" w:after="0"/>
-        <w:rPr>
-          <w:rFonts w:asciiTheme="minorHAnsi" w:hAnsiTheme="minorHAnsi" w:cstheme="minorHAnsi"/>
-          <w:b/>
-          <w:sz w:val="24"/>
-          <w:szCs w:val="32"/>
-        </w:rPr>
-      </w:pPr>
-      <w:r>
-        <w:rPr>
-          <w:rFonts w:asciiTheme="minorHAnsi" w:hAnsiTheme="minorHAnsi" w:cstheme="minorHAnsi"/>
-          <w:b/>
-          <w:sz w:val="24"/>
-          <w:szCs w:val="32"/>
-        </w:rPr>
-        <w:t xml:space="preserve">Employment Experience </w:t>
-      </w:r>
-      <w:r>
-        <w:rPr>
-          <w:rFonts w:asciiTheme="minorHAnsi" w:hAnsiTheme="minorHAnsi" w:cstheme="minorHAnsi"/>
-          <w:b/>
-          <w:sz w:val="24"/>
-          <w:szCs w:val="32"/>
-        </w:rPr>
-        <w:tab/>
+        <w:t>Employment Experience</w:t>
       </w:r>
     </w:p>
     <w:p>
@@ -405,16 +233,7 @@
           <w:sz w:val="24"/>
           <w:szCs w:val="32"/>
         </w:rPr>
-        <w:t xml:space="preserve">Professional Development </w:t>
-      </w:r>
-      <w:r>
-        <w:rPr>
-          <w:rFonts w:asciiTheme="minorHAnsi" w:hAnsiTheme="minorHAnsi" w:cstheme="minorHAnsi"/>
-          <w:b/>
-          <w:sz w:val="24"/>
-          <w:szCs w:val="32"/>
-        </w:rPr>
-        <w:tab/>
+        <w:t>Professional Development</w:t>
       </w:r>
     </w:p>
     <w:p>
@@ -466,16 +285,59 @@
           <w:sz w:val="24"/>
           <w:szCs w:val="32"/>
         </w:rPr>
-        <w:t xml:space="preserve">Projects </w:t>
+        <w:t>Projects</w:t>
       </w:r>
+    </w:p>
+    <w:p>
+      <w:pPr>
+        <w:pStyle w:val="DateandLocation"/>
+        <w:tabs>
+          <w:tab w:val="right" w:pos="9000"/>
+        </w:tabs>
+        <w:spacing w:before="0" w:after="0"/>
+        <w:ind w:left="360" w:right="360"/>
+        <w:rPr>
+          <w:rFonts w:cstheme="minorHAnsi"/>
+          <w:bCs/>
+          <w:sz w:val="20"/>
+          <w:szCs w:val="24"/>
+        </w:rPr>
+      </w:pPr>
       <w:r>
+        <w:rPr>
+          <w:rFonts w:cstheme="minorHAnsi"/>
+          <w:bCs/>
+          <w:sz w:val="20"/>
+          <w:szCs w:val="24"/>
+        </w:rPr>
+        <w:t>TO BE ADDED LATER</w:t>
+      </w:r>
+    </w:p>
+    <w:p>
+      <w:pPr>
+        <w:pStyle w:val="SectionTitle"/>
+        <w:tabs>
+          <w:tab w:val="left" w:pos="720"/>
+          <w:tab w:val="left" w:pos="1440"/>
+          <w:tab w:val="left" w:pos="2160"/>
+          <w:tab w:val="right" w:pos="10800"/>
+        </w:tabs>
+        <w:spacing w:before="0" w:after="0"/>
         <w:rPr>
           <w:rFonts w:asciiTheme="minorHAnsi" w:hAnsiTheme="minorHAnsi" w:cstheme="minorHAnsi"/>
           <w:b/>
           <w:sz w:val="24"/>
           <w:szCs w:val="32"/>
         </w:rPr>
-        <w:tab/>
+      </w:pPr>
+      <w:r>
+        <w:rPr>
+          <w:rFonts w:asciiTheme="minorHAnsi" w:hAnsiTheme="minorHAnsi" w:cstheme="minorHAnsi"/>
+          <w:b/>
+          <w:sz w:val="24"/>
+          <w:szCs w:val="32"/>
+        </w:rPr>
+        <w:t>Technical Skills</w:t>
       </w:r>
     </w:p>
     <w:p>

</xml_diff>

<commit_message>
added include/exclude options to employment and projects. updated tests and fixed lint errors. updated resume_builder.py
</commit_message>
<xml_diff>
--- a/template.docx
+++ b/template.docx
@@ -27,6 +27,7 @@
         </w:rPr>
         <w:t>{</w:t>
       </w:r>
+      <w:proofErr w:type="spellStart"/>
       <w:r>
         <w:rPr>
           <w:rFonts w:asciiTheme="minorHAnsi" w:hAnsiTheme="minorHAnsi" w:cstheme="minorHAnsi"/>
@@ -36,6 +37,7 @@
         </w:rPr>
         <w:t>personal_info</w:t>
       </w:r>
+      <w:proofErr w:type="spellEnd"/>
       <w:r>
         <w:rPr>
           <w:rFonts w:asciiTheme="minorHAnsi" w:hAnsiTheme="minorHAnsi" w:cstheme="minorHAnsi"/>
@@ -187,7 +189,6 @@
           <w:tab w:val="clear" w:pos="3600"/>
           <w:tab w:val="clear" w:pos="8640"/>
           <w:tab w:val="left" w:pos="630"/>
-          <w:tab w:val="left" w:pos="990"/>
           <w:tab w:val="right" w:pos="10620"/>
         </w:tabs>
         <w:spacing w:before="0" w:after="0"/>
@@ -233,13 +234,24 @@
           <w:sz w:val="24"/>
           <w:szCs w:val="32"/>
         </w:rPr>
-        <w:t>Professional Development</w:t>
+        <w:t xml:space="preserve">Research and </w:t>
+      </w:r>
+      <w:r>
+        <w:rPr>
+          <w:rFonts w:asciiTheme="minorHAnsi" w:hAnsiTheme="minorHAnsi" w:cstheme="minorHAnsi"/>
+          <w:b/>
+          <w:sz w:val="24"/>
+          <w:szCs w:val="32"/>
+        </w:rPr>
+        <w:t>Projects</w:t>
       </w:r>
     </w:p>
     <w:p>
       <w:pPr>
         <w:pStyle w:val="DateandLocation"/>
         <w:tabs>
+          <w:tab w:val="clear" w:pos="3600"/>
+          <w:tab w:val="left" w:pos="630"/>
           <w:tab w:val="right" w:pos="9000"/>
         </w:tabs>
         <w:spacing w:before="0" w:after="0"/>
@@ -258,7 +270,7 @@
           <w:sz w:val="20"/>
           <w:szCs w:val="24"/>
         </w:rPr>
-        <w:t>TO BE ADDED LATER</w:t>
+        <w:t>{projects}</w:t>
       </w:r>
     </w:p>
     <w:p>
@@ -285,7 +297,7 @@
           <w:sz w:val="24"/>
           <w:szCs w:val="32"/>
         </w:rPr>
-        <w:t>Projects</w:t>
+        <w:t>Professional Development</w:t>
       </w:r>
     </w:p>
     <w:p>
@@ -310,7 +322,36 @@
           <w:sz w:val="20"/>
           <w:szCs w:val="24"/>
         </w:rPr>
-        <w:t>TO BE ADDED LATER</w:t>
+        <w:t>{</w:t>
+      </w:r>
+      <w:proofErr w:type="spellStart"/>
+      <w:r>
+        <w:rPr>
+          <w:rFonts w:cstheme="minorHAnsi"/>
+          <w:bCs/>
+          <w:sz w:val="20"/>
+          <w:szCs w:val="24"/>
+        </w:rPr>
+        <w:t>professional_dev</w:t>
+      </w:r>
+      <w:r>
+        <w:rPr>
+          <w:rFonts w:cstheme="minorHAnsi"/>
+          <w:bCs/>
+          <w:sz w:val="20"/>
+          <w:szCs w:val="24"/>
+        </w:rPr>
+        <w:t>elopment</w:t>
+      </w:r>
+      <w:proofErr w:type="spellEnd"/>
+      <w:r>
+        <w:rPr>
+          <w:rFonts w:cstheme="minorHAnsi"/>
+          <w:bCs/>
+          <w:sz w:val="20"/>
+          <w:szCs w:val="24"/>
+        </w:rPr>
+        <w:t>}</w:t>
       </w:r>
     </w:p>
     <w:p>
@@ -362,7 +403,99 @@
           <w:sz w:val="20"/>
           <w:szCs w:val="24"/>
         </w:rPr>
-        <w:t>TO BE ADDED LATER</w:t>
+        <w:t>{</w:t>
+      </w:r>
+      <w:proofErr w:type="spellStart"/>
+      <w:r>
+        <w:rPr>
+          <w:rFonts w:cstheme="minorHAnsi"/>
+          <w:bCs/>
+          <w:sz w:val="20"/>
+          <w:szCs w:val="24"/>
+        </w:rPr>
+        <w:t>technical_skills</w:t>
+      </w:r>
+      <w:proofErr w:type="spellEnd"/>
+      <w:r>
+        <w:rPr>
+          <w:rFonts w:cstheme="minorHAnsi"/>
+          <w:bCs/>
+          <w:sz w:val="20"/>
+          <w:szCs w:val="24"/>
+        </w:rPr>
+        <w:t>}</w:t>
+      </w:r>
+    </w:p>
+    <w:p>
+      <w:pPr>
+        <w:pStyle w:val="SectionTitle"/>
+        <w:tabs>
+          <w:tab w:val="left" w:pos="720"/>
+          <w:tab w:val="left" w:pos="1440"/>
+          <w:tab w:val="left" w:pos="2160"/>
+          <w:tab w:val="right" w:pos="10800"/>
+        </w:tabs>
+        <w:spacing w:before="0" w:after="0"/>
+        <w:rPr>
+          <w:rFonts w:asciiTheme="minorHAnsi" w:hAnsiTheme="minorHAnsi" w:cstheme="minorHAnsi"/>
+          <w:b/>
+          <w:sz w:val="24"/>
+          <w:szCs w:val="32"/>
+        </w:rPr>
+      </w:pPr>
+      <w:r>
+        <w:rPr>
+          <w:rFonts w:asciiTheme="minorHAnsi" w:hAnsiTheme="minorHAnsi" w:cstheme="minorHAnsi"/>
+          <w:b/>
+          <w:sz w:val="24"/>
+          <w:szCs w:val="32"/>
+        </w:rPr>
+        <w:t>Personal Projects</w:t>
+      </w:r>
+    </w:p>
+    <w:p>
+      <w:pPr>
+        <w:pStyle w:val="DateandLocation"/>
+        <w:tabs>
+          <w:tab w:val="right" w:pos="9000"/>
+        </w:tabs>
+        <w:spacing w:before="0" w:after="0"/>
+        <w:ind w:left="360" w:right="360"/>
+        <w:rPr>
+          <w:rFonts w:cstheme="minorHAnsi"/>
+          <w:bCs/>
+          <w:sz w:val="20"/>
+          <w:szCs w:val="24"/>
+        </w:rPr>
+      </w:pPr>
+      <w:r>
+        <w:rPr>
+          <w:rFonts w:cstheme="minorHAnsi"/>
+          <w:bCs/>
+          <w:sz w:val="20"/>
+          <w:szCs w:val="24"/>
+        </w:rPr>
+        <w:t>{</w:t>
+      </w:r>
+      <w:proofErr w:type="spellStart"/>
+      <w:r>
+        <w:rPr>
+          <w:rFonts w:cstheme="minorHAnsi"/>
+          <w:bCs/>
+          <w:sz w:val="20"/>
+          <w:szCs w:val="24"/>
+        </w:rPr>
+        <w:t>personal_projects</w:t>
+      </w:r>
+      <w:proofErr w:type="spellEnd"/>
+      <w:r>
+        <w:rPr>
+          <w:rFonts w:cstheme="minorHAnsi"/>
+          <w:bCs/>
+          <w:sz w:val="20"/>
+          <w:szCs w:val="24"/>
+        </w:rPr>
+        <w:t>}</w:t>
       </w:r>
     </w:p>
     <w:p>

</xml_diff>

<commit_message>
created ai based job scraper to scrap job posting site, collect data, and add the relevant info to the jobs database. Created LLM based job-responsibilities/project-details relevancy scorer which compares info to the job description to determine the best details to include on the resume. Added more job details to the db job table, updated sql instructions in db_manager.py
</commit_message>
<xml_diff>
--- a/template.docx
+++ b/template.docx
@@ -14,16 +14,16 @@
         <w:rPr>
           <w:rFonts w:asciiTheme="minorHAnsi" w:hAnsiTheme="minorHAnsi" w:cstheme="minorHAnsi"/>
           <w:bCs/>
-          <w:sz w:val="28"/>
-          <w:szCs w:val="36"/>
+          <w:sz w:val="32"/>
+          <w:szCs w:val="40"/>
         </w:rPr>
       </w:pPr>
       <w:r>
         <w:rPr>
           <w:rFonts w:asciiTheme="minorHAnsi" w:hAnsiTheme="minorHAnsi" w:cstheme="minorHAnsi"/>
           <w:bCs/>
-          <w:sz w:val="28"/>
-          <w:szCs w:val="36"/>
+          <w:sz w:val="32"/>
+          <w:szCs w:val="40"/>
         </w:rPr>
         <w:t>{</w:t>
       </w:r>
@@ -32,8 +32,8 @@
         <w:rPr>
           <w:rFonts w:asciiTheme="minorHAnsi" w:hAnsiTheme="minorHAnsi" w:cstheme="minorHAnsi"/>
           <w:bCs/>
-          <w:sz w:val="28"/>
-          <w:szCs w:val="36"/>
+          <w:sz w:val="32"/>
+          <w:szCs w:val="40"/>
         </w:rPr>
         <w:t>personal_info</w:t>
       </w:r>
@@ -42,8 +42,8 @@
         <w:rPr>
           <w:rFonts w:asciiTheme="minorHAnsi" w:hAnsiTheme="minorHAnsi" w:cstheme="minorHAnsi"/>
           <w:bCs/>
-          <w:sz w:val="28"/>
-          <w:szCs w:val="36"/>
+          <w:sz w:val="32"/>
+          <w:szCs w:val="40"/>
         </w:rPr>
         <w:t>}</w:t>
       </w:r>
@@ -61,16 +61,16 @@
         <w:rPr>
           <w:rFonts w:asciiTheme="minorHAnsi" w:hAnsiTheme="minorHAnsi" w:cstheme="minorHAnsi"/>
           <w:b/>
-          <w:sz w:val="24"/>
-          <w:szCs w:val="32"/>
+          <w:sz w:val="28"/>
+          <w:szCs w:val="36"/>
         </w:rPr>
       </w:pPr>
       <w:r>
         <w:rPr>
           <w:rFonts w:asciiTheme="minorHAnsi" w:hAnsiTheme="minorHAnsi" w:cstheme="minorHAnsi"/>
           <w:b/>
-          <w:sz w:val="24"/>
-          <w:szCs w:val="32"/>
+          <w:sz w:val="28"/>
+          <w:szCs w:val="36"/>
         </w:rPr>
         <w:t>Profile Statement</w:t>
       </w:r>
@@ -113,16 +113,16 @@
         <w:rPr>
           <w:rFonts w:asciiTheme="minorHAnsi" w:hAnsiTheme="minorHAnsi" w:cstheme="minorHAnsi"/>
           <w:b/>
-          <w:sz w:val="24"/>
-          <w:szCs w:val="32"/>
+          <w:sz w:val="28"/>
+          <w:szCs w:val="36"/>
         </w:rPr>
       </w:pPr>
       <w:r>
         <w:rPr>
           <w:rFonts w:asciiTheme="minorHAnsi" w:hAnsiTheme="minorHAnsi" w:cstheme="minorHAnsi"/>
           <w:b/>
-          <w:sz w:val="24"/>
-          <w:szCs w:val="32"/>
+          <w:sz w:val="28"/>
+          <w:szCs w:val="36"/>
         </w:rPr>
         <w:t>Education</w:t>
       </w:r>
@@ -168,16 +168,16 @@
         <w:rPr>
           <w:rFonts w:asciiTheme="minorHAnsi" w:hAnsiTheme="minorHAnsi" w:cstheme="minorHAnsi"/>
           <w:b/>
-          <w:sz w:val="24"/>
-          <w:szCs w:val="32"/>
+          <w:sz w:val="28"/>
+          <w:szCs w:val="36"/>
         </w:rPr>
       </w:pPr>
       <w:r>
         <w:rPr>
           <w:rFonts w:asciiTheme="minorHAnsi" w:hAnsiTheme="minorHAnsi" w:cstheme="minorHAnsi"/>
           <w:b/>
-          <w:sz w:val="24"/>
-          <w:szCs w:val="32"/>
+          <w:sz w:val="28"/>
+          <w:szCs w:val="36"/>
         </w:rPr>
         <w:t>Employment Experience</w:t>
       </w:r>
@@ -223,27 +223,18 @@
         <w:rPr>
           <w:rFonts w:asciiTheme="minorHAnsi" w:hAnsiTheme="minorHAnsi" w:cstheme="minorHAnsi"/>
           <w:b/>
-          <w:sz w:val="24"/>
-          <w:szCs w:val="32"/>
+          <w:sz w:val="28"/>
+          <w:szCs w:val="36"/>
         </w:rPr>
       </w:pPr>
       <w:r>
         <w:rPr>
           <w:rFonts w:asciiTheme="minorHAnsi" w:hAnsiTheme="minorHAnsi" w:cstheme="minorHAnsi"/>
           <w:b/>
-          <w:sz w:val="24"/>
-          <w:szCs w:val="32"/>
-        </w:rPr>
-        <w:t xml:space="preserve">Research and </w:t>
-      </w:r>
-      <w:r>
-        <w:rPr>
-          <w:rFonts w:asciiTheme="minorHAnsi" w:hAnsiTheme="minorHAnsi" w:cstheme="minorHAnsi"/>
-          <w:b/>
-          <w:sz w:val="24"/>
-          <w:szCs w:val="32"/>
-        </w:rPr>
-        <w:t>Projects</w:t>
+          <w:sz w:val="28"/>
+          <w:szCs w:val="36"/>
+        </w:rPr>
+        <w:t>Research and Projects</w:t>
       </w:r>
     </w:p>
     <w:p>
@@ -286,16 +277,16 @@
         <w:rPr>
           <w:rFonts w:asciiTheme="minorHAnsi" w:hAnsiTheme="minorHAnsi" w:cstheme="minorHAnsi"/>
           <w:b/>
-          <w:sz w:val="24"/>
-          <w:szCs w:val="32"/>
+          <w:sz w:val="28"/>
+          <w:szCs w:val="36"/>
         </w:rPr>
       </w:pPr>
       <w:r>
         <w:rPr>
           <w:rFonts w:asciiTheme="minorHAnsi" w:hAnsiTheme="minorHAnsi" w:cstheme="minorHAnsi"/>
           <w:b/>
-          <w:sz w:val="24"/>
-          <w:szCs w:val="32"/>
+          <w:sz w:val="28"/>
+          <w:szCs w:val="36"/>
         </w:rPr>
         <w:t>Professional Development</w:t>
       </w:r>
@@ -304,6 +295,8 @@
       <w:pPr>
         <w:pStyle w:val="DateandLocation"/>
         <w:tabs>
+          <w:tab w:val="clear" w:pos="3600"/>
+          <w:tab w:val="left" w:pos="630"/>
           <w:tab w:val="right" w:pos="9000"/>
         </w:tabs>
         <w:spacing w:before="0" w:after="0"/>
@@ -367,16 +360,16 @@
         <w:rPr>
           <w:rFonts w:asciiTheme="minorHAnsi" w:hAnsiTheme="minorHAnsi" w:cstheme="minorHAnsi"/>
           <w:b/>
-          <w:sz w:val="24"/>
-          <w:szCs w:val="32"/>
+          <w:sz w:val="28"/>
+          <w:szCs w:val="36"/>
         </w:rPr>
       </w:pPr>
       <w:r>
         <w:rPr>
           <w:rFonts w:asciiTheme="minorHAnsi" w:hAnsiTheme="minorHAnsi" w:cstheme="minorHAnsi"/>
           <w:b/>
-          <w:sz w:val="24"/>
-          <w:szCs w:val="32"/>
+          <w:sz w:val="28"/>
+          <w:szCs w:val="36"/>
         </w:rPr>
         <w:t>Technical Skills</w:t>
       </w:r>
@@ -385,6 +378,8 @@
       <w:pPr>
         <w:pStyle w:val="DateandLocation"/>
         <w:tabs>
+          <w:tab w:val="clear" w:pos="3600"/>
+          <w:tab w:val="left" w:pos="630"/>
           <w:tab w:val="right" w:pos="9000"/>
         </w:tabs>
         <w:spacing w:before="0" w:after="0"/>
@@ -439,16 +434,16 @@
         <w:rPr>
           <w:rFonts w:asciiTheme="minorHAnsi" w:hAnsiTheme="minorHAnsi" w:cstheme="minorHAnsi"/>
           <w:b/>
-          <w:sz w:val="24"/>
-          <w:szCs w:val="32"/>
+          <w:sz w:val="28"/>
+          <w:szCs w:val="36"/>
         </w:rPr>
       </w:pPr>
       <w:r>
         <w:rPr>
           <w:rFonts w:asciiTheme="minorHAnsi" w:hAnsiTheme="minorHAnsi" w:cstheme="minorHAnsi"/>
           <w:b/>
-          <w:sz w:val="24"/>
-          <w:szCs w:val="32"/>
+          <w:sz w:val="28"/>
+          <w:szCs w:val="36"/>
         </w:rPr>
         <w:t>Personal Projects</w:t>
       </w:r>
@@ -457,6 +452,8 @@
       <w:pPr>
         <w:pStyle w:val="DateandLocation"/>
         <w:tabs>
+          <w:tab w:val="clear" w:pos="3600"/>
+          <w:tab w:val="left" w:pos="630"/>
           <w:tab w:val="right" w:pos="9000"/>
         </w:tabs>
         <w:spacing w:before="0" w:after="0"/>
@@ -511,16 +508,16 @@
         <w:rPr>
           <w:rFonts w:asciiTheme="minorHAnsi" w:hAnsiTheme="minorHAnsi" w:cstheme="minorHAnsi"/>
           <w:b/>
-          <w:sz w:val="24"/>
-          <w:szCs w:val="32"/>
+          <w:sz w:val="28"/>
+          <w:szCs w:val="36"/>
         </w:rPr>
       </w:pPr>
       <w:r>
         <w:rPr>
           <w:rFonts w:asciiTheme="minorHAnsi" w:hAnsiTheme="minorHAnsi" w:cstheme="minorHAnsi"/>
           <w:b/>
-          <w:sz w:val="24"/>
-          <w:szCs w:val="32"/>
+          <w:sz w:val="28"/>
+          <w:szCs w:val="36"/>
         </w:rPr>
         <w:t>Publications</w:t>
       </w:r>

</xml_diff>